<commit_message>
removed name from terminal output ss(s)
</commit_message>
<xml_diff>
--- a/cs12/Document.docx
+++ b/cs12/Document.docx
@@ -50,17 +50,11 @@
     <w:p>
       <w:pPr>
         <w:rPr>
-          <w:highlight w:val="none"/>
-        </w:rPr>
-        <w:sectPr>
-          <w:footnotePr/>
-          <w:endnotePr/>
-          <w:type w:val="nextPage"/>
-          <w:pgSz w:w="11906" w:h="16838" w:orient="portrait"/>
-          <w:pgMar w:top="284" w:right="284" w:bottom="255" w:left="284" w:header="709" w:footer="709" w:gutter="0"/>
-          <w:cols w:num="1" w:sep="0" w:space="708" w:equalWidth="1"/>
-          <w:docGrid w:linePitch="360"/>
-        </w:sectPr>
+          <w:b/>
+          <w:bCs/>
+          <w:sz w:val="40"/>
+          <w:szCs w:val="40"/>
+        </w:rPr>
       </w:pPr>
       <w:r>
         <w:rPr>
@@ -136,25 +130,109 @@
           <w:highlight w:val="none"/>
         </w:rPr>
       </w:r>
+      <w:r>
+        <w:rPr>
+          <w:b/>
+          <w:bCs/>
+          <w:sz w:val="40"/>
+          <w:szCs w:val="40"/>
+        </w:rPr>
+      </w:r>
+      <w:r>
+        <w:rPr>
+          <w:highlight w:val="none"/>
+        </w:rPr>
+      </w:r>
+      <w:r>
+        <w:rPr>
+          <w:b/>
+          <w:bCs/>
+          <w:sz w:val="40"/>
+          <w:szCs w:val="40"/>
+          <w:highlight w:val="none"/>
+        </w:rPr>
+        <w:br w:type="page" w:clear="all"/>
+      </w:r>
+      <w:r>
+        <w:rPr>
+          <w:b/>
+          <w:bCs/>
+          <w:sz w:val="40"/>
+          <w:szCs w:val="40"/>
+          <w:highlight w:val="none"/>
+        </w:rPr>
+      </w:r>
+      <w:r>
+        <w:rPr>
+          <w:b/>
+          <w:bCs/>
+          <w:sz w:val="40"/>
+          <w:szCs w:val="40"/>
+        </w:rPr>
+      </w:r>
+    </w:p>
+    <w:p>
+      <w:pPr>
+        <w:shd w:val="nil"/>
+        <w:rPr>
+          <w:highlight w:val="none"/>
+          <w14:ligatures w14:val="none"/>
+        </w:rPr>
+      </w:pPr>
+      <w:r>
+        <w:rPr>
+          <w:highlight w:val="none"/>
+        </w:rPr>
+      </w:r>
+      <w:r>
+        <w:rPr>
+          <w:highlight w:val="none"/>
+          <w14:ligatures w14:val="none"/>
+        </w:rPr>
+      </w:r>
     </w:p>
     <w:p>
       <w:pPr>
         <w:jc w:val="center"/>
         <w:rPr>
-          <w:highlight w:val="none"/>
-        </w:rPr>
-      </w:pPr>
-      <w:r>
-        <w:rPr>
           <w:b/>
           <w:bCs/>
           <w:sz w:val="40"/>
           <w:szCs w:val="40"/>
+          <w:highlight w:val="none"/>
+        </w:rPr>
+      </w:pPr>
+      <w:r>
+        <w:rPr>
+          <w:b/>
+          <w:bCs/>
+          <w:sz w:val="40"/>
+          <w:szCs w:val="40"/>
         </w:rPr>
         <w:t xml:space="preserve">Program 5 (Output)</w:t>
       </w:r>
       <w:r>
         <w:rPr>
+          <w:highlight w:val="none"/>
+        </w:rPr>
+      </w:r>
+      <w:r/>
+      <w:r>
+        <w:rPr>
+          <w:highlight w:val="none"/>
+        </w:rPr>
+      </w:r>
+      <w:r>
+        <w:rPr>
+          <w:highlight w:val="none"/>
+        </w:rPr>
+      </w:r>
+      <w:r>
+        <w:rPr>
+          <w:b/>
+          <w:bCs/>
+          <w:sz w:val="40"/>
+          <w:szCs w:val="40"/>
           <w:highlight w:val="none"/>
         </w:rPr>
       </w:r>
@@ -169,11 +247,16 @@
         <w:rPr>
           <w:highlight w:val="none"/>
         </w:rPr>
+      </w:r>
+      <w:r>
+        <w:rPr>
+          <w:highlight w:val="none"/>
+        </w:rPr>
         <mc:AlternateContent>
           <mc:Choice Requires="wpg">
             <w:drawing>
               <wp:inline xmlns:wp="http://schemas.openxmlformats.org/drawingml/2006/wordprocessingDrawing" distT="0" distB="0" distL="0" distR="0">
-                <wp:extent cx="6307365" cy="3114748"/>
+                <wp:extent cx="6307365" cy="1038095"/>
                 <wp:effectExtent l="0" t="0" r="0" b="0"/>
                 <wp:docPr id="2" name=""/>
                 <wp:cNvGraphicFramePr>
@@ -183,7 +266,7 @@
                   <a:graphicData uri="http://schemas.openxmlformats.org/drawingml/2006/picture">
                     <pic:pic xmlns:pic="http://schemas.openxmlformats.org/drawingml/2006/picture">
                       <pic:nvPicPr>
-                        <pic:cNvPr id="1807203469" name=""/>
+                        <pic:cNvPr id="1611288624" name=""/>
                         <pic:cNvPicPr>
                           <a:picLocks noChangeAspect="1"/>
                         </pic:cNvPicPr>
@@ -191,12 +274,13 @@
                       </pic:nvPicPr>
                       <pic:blipFill>
                         <a:blip r:embed="rId9"/>
+                        <a:srcRect l="0" t="13669" r="0" b="53002"/>
                         <a:stretch/>
                       </pic:blipFill>
                       <pic:spPr bwMode="auto">
                         <a:xfrm flipH="0" flipV="0">
                           <a:off x="0" y="0"/>
-                          <a:ext cx="6307364" cy="3114748"/>
+                          <a:ext cx="6307364" cy="1038094"/>
                         </a:xfrm>
                         <a:prstGeom prst="rect">
                           <a:avLst/>
@@ -226,7 +310,7 @@
                   <v:f eqn="sum @10 21600 0"/>
                 </v:formulas>
               </v:shapetype>
-              <v:shape id="_x0000_i1" o:spid="_x0000_s1" type="#_x0000_t75" style="width:496.6pt;height:245.3pt;mso-wrap-distance-left:0.0pt;mso-wrap-distance-top:0.0pt;mso-wrap-distance-right:0.0pt;mso-wrap-distance-bottom:0.0pt;" stroked="false">
+              <v:shape id="_x0000_i1" o:spid="_x0000_s1" type="#_x0000_t75" style="width:496.6pt;height:81.7pt;mso-wrap-distance-left:0.0pt;mso-wrap-distance-top:0.0pt;mso-wrap-distance-right:0.0pt;mso-wrap-distance-bottom:0.0pt;" stroked="false">
                 <v:path textboxrect="0,0,0,0"/>
                 <v:imagedata r:id="rId9" o:title=""/>
               </v:shape>
@@ -243,6 +327,133 @@
         <w:rPr>
           <w:highlight w:val="none"/>
         </w:rPr>
+        <mc:AlternateContent>
+          <mc:Choice Requires="wpg">
+            <w:drawing>
+              <wp:inline xmlns:wp="http://schemas.openxmlformats.org/drawingml/2006/wordprocessingDrawing" distT="0" distB="0" distL="0" distR="0">
+                <wp:extent cx="6307365" cy="1034736"/>
+                <wp:effectExtent l="0" t="0" r="0" b="0"/>
+                <wp:docPr id="3" name=""/>
+                <wp:cNvGraphicFramePr>
+                  <a:graphicFrameLocks xmlns:a="http://schemas.openxmlformats.org/drawingml/2006/main" noChangeAspect="1"/>
+                </wp:cNvGraphicFramePr>
+                <a:graphic xmlns:a="http://schemas.openxmlformats.org/drawingml/2006/main">
+                  <a:graphicData uri="http://schemas.openxmlformats.org/drawingml/2006/picture">
+                    <pic:pic xmlns:pic="http://schemas.openxmlformats.org/drawingml/2006/picture">
+                      <pic:nvPicPr>
+                        <pic:cNvPr id="650737433" name=""/>
+                        <pic:cNvPicPr>
+                          <a:picLocks noChangeAspect="1"/>
+                        </pic:cNvPicPr>
+                        <pic:nvPr/>
+                      </pic:nvPicPr>
+                      <pic:blipFill>
+                        <a:blip r:embed="rId9"/>
+                        <a:srcRect l="0" t="66779" r="0" b="0"/>
+                        <a:stretch/>
+                      </pic:blipFill>
+                      <pic:spPr bwMode="auto">
+                        <a:xfrm rot="0" flipH="0" flipV="0">
+                          <a:off x="0" y="0"/>
+                          <a:ext cx="6307364" cy="1034736"/>
+                        </a:xfrm>
+                        <a:prstGeom prst="rect">
+                          <a:avLst/>
+                        </a:prstGeom>
+                      </pic:spPr>
+                    </pic:pic>
+                  </a:graphicData>
+                </a:graphic>
+              </wp:inline>
+            </w:drawing>
+          </mc:Choice>
+          <mc:Fallback>
+            <w:pict>
+              <v:shapetype type="#_x0000_t75" o:spt="75" coordsize="21600,21600" o:preferrelative="t" path="m@4@5l@4@11@9@11@9@5xe">
+                <v:formulas>
+                  <v:f eqn="if lineDrawn pixelLineWidth 0"/>
+                  <v:f eqn="sum @0 1 0"/>
+                  <v:f eqn="sum 0 0 @1"/>
+                  <v:f eqn="prod @2 1 2"/>
+                  <v:f eqn="prod @3 21600 pixelWidth"/>
+                  <v:f eqn="prod @3 21600 pixelHeight"/>
+                  <v:f eqn="sum @0 0 1"/>
+                  <v:f eqn="prod @6 1 2"/>
+                  <v:f eqn="prod @7 21600 pixelWidth"/>
+                  <v:f eqn="sum @8 21600 0"/>
+                  <v:f eqn="prod @7 21600 pixelHeight"/>
+                  <v:f eqn="sum @10 21600 0"/>
+                </v:formulas>
+              </v:shapetype>
+              <v:shape id="_x0000_i2" o:spid="_x0000_s2" type="#_x0000_t75" style="width:496.6pt;height:81.5pt;mso-wrap-distance-left:0.0pt;mso-wrap-distance-top:0.0pt;mso-wrap-distance-right:0.0pt;mso-wrap-distance-bottom:0.0pt;rotation:0;" stroked="false">
+                <v:path textboxrect="0,0,0,0"/>
+                <v:imagedata r:id="rId9" o:title=""/>
+              </v:shape>
+            </w:pict>
+          </mc:Fallback>
+        </mc:AlternateContent>
+      </w:r>
+      <w:r>
+        <w:rPr>
+          <w:highlight w:val="none"/>
+        </w:rPr>
+      </w:r>
+      <w:r>
+        <w:rPr>
+          <w:highlight w:val="none"/>
+        </w:rPr>
+      </w:r>
+      <w:r>
+        <w:rPr>
+          <w:highlight w:val="none"/>
+        </w:rPr>
+      </w:r>
+      <w:r>
+        <w:rPr>
+          <w:highlight w:val="none"/>
+        </w:rPr>
+      </w:r>
+      <w:r>
+        <w:rPr>
+          <w:highlight w:val="none"/>
+        </w:rPr>
+      </w:r>
+      <w:r>
+        <w:rPr>
+          <w:highlight w:val="none"/>
+        </w:rPr>
+      </w:r>
+      <w:r>
+        <w:rPr>
+          <w:highlight w:val="none"/>
+        </w:rPr>
+      </w:r>
+    </w:p>
+    <w:p>
+      <w:pPr>
+        <w:rPr>
+          <w:highlight w:val="none"/>
+        </w:rPr>
+      </w:pPr>
+      <w:r>
+        <w:rPr>
+          <w:highlight w:val="none"/>
+        </w:rPr>
+      </w:r>
+      <w:r>
+        <w:rPr>
+          <w:highlight w:val="none"/>
+        </w:rPr>
+      </w:r>
+      <w:r>
+        <w:rPr>
+          <w:highlight w:val="none"/>
+        </w:rPr>
+      </w:r>
+      <w:r>
+        <w:rPr>
+          <w:highlight w:val="none"/>
+        </w:rPr>
         <w:br w:type="page" w:clear="all"/>
       </w:r>
       <w:r>
@@ -250,11 +461,7 @@
           <w:highlight w:val="none"/>
         </w:rPr>
       </w:r>
-      <w:r>
-        <w:rPr>
-          <w:highlight w:val="none"/>
-        </w:rPr>
-      </w:r>
+      <w:r/>
     </w:p>
     <w:p>
       <w:pPr>
@@ -338,7 +545,7 @@
               <wp:inline xmlns:wp="http://schemas.openxmlformats.org/drawingml/2006/wordprocessingDrawing" distT="0" distB="0" distL="0" distR="0">
                 <wp:extent cx="7088415" cy="7323205"/>
                 <wp:effectExtent l="0" t="0" r="0" b="0"/>
-                <wp:docPr id="3" name=""/>
+                <wp:docPr id="4" name=""/>
                 <wp:cNvGraphicFramePr>
                   <a:graphicFrameLocks xmlns:a="http://schemas.openxmlformats.org/drawingml/2006/main" noChangeAspect="1"/>
                 </wp:cNvGraphicFramePr>
@@ -389,7 +596,7 @@
                   <v:f eqn="sum @10 21600 0"/>
                 </v:formulas>
               </v:shapetype>
-              <v:shape id="_x0000_i2" o:spid="_x0000_s2" type="#_x0000_t75" style="width:558.1pt;height:576.6pt;mso-wrap-distance-left:0.0pt;mso-wrap-distance-top:0.0pt;mso-wrap-distance-right:0.0pt;mso-wrap-distance-bottom:0.0pt;" stroked="false">
+              <v:shape id="_x0000_i3" o:spid="_x0000_s3" type="#_x0000_t75" style="width:558.1pt;height:576.6pt;mso-wrap-distance-left:0.0pt;mso-wrap-distance-top:0.0pt;mso-wrap-distance-right:0.0pt;mso-wrap-distance-bottom:0.0pt;" stroked="false">
                 <v:path textboxrect="0,0,0,0"/>
                 <v:imagedata r:id="rId10" o:title=""/>
               </v:shape>
@@ -461,9 +668,9 @@
           <mc:Choice Requires="wpg">
             <w:drawing>
               <wp:inline xmlns:wp="http://schemas.openxmlformats.org/drawingml/2006/wordprocessingDrawing" distT="0" distB="0" distL="0" distR="0">
-                <wp:extent cx="7021740" cy="2364463"/>
+                <wp:extent cx="7021740" cy="1310238"/>
                 <wp:effectExtent l="0" t="0" r="0" b="0"/>
-                <wp:docPr id="4" name=""/>
+                <wp:docPr id="5" name=""/>
                 <wp:cNvGraphicFramePr>
                   <a:graphicFrameLocks xmlns:a="http://schemas.openxmlformats.org/drawingml/2006/main" noChangeAspect="1"/>
                 </wp:cNvGraphicFramePr>
@@ -479,12 +686,13 @@
                       </pic:nvPicPr>
                       <pic:blipFill>
                         <a:blip r:embed="rId11"/>
+                        <a:srcRect l="0" t="29516" r="0" b="15069"/>
                         <a:stretch/>
                       </pic:blipFill>
                       <pic:spPr bwMode="auto">
                         <a:xfrm flipH="0" flipV="0">
                           <a:off x="0" y="0"/>
-                          <a:ext cx="7021739" cy="2364463"/>
+                          <a:ext cx="7021739" cy="1310237"/>
                         </a:xfrm>
                         <a:prstGeom prst="rect">
                           <a:avLst/>
@@ -514,7 +722,7 @@
                   <v:f eqn="sum @10 21600 0"/>
                 </v:formulas>
               </v:shapetype>
-              <v:shape id="_x0000_i3" o:spid="_x0000_s3" type="#_x0000_t75" style="width:552.9pt;height:186.2pt;mso-wrap-distance-left:0.0pt;mso-wrap-distance-top:0.0pt;mso-wrap-distance-right:0.0pt;mso-wrap-distance-bottom:0.0pt;" stroked="false">
+              <v:shape id="_x0000_i4" o:spid="_x0000_s4" type="#_x0000_t75" style="width:552.9pt;height:103.2pt;mso-wrap-distance-left:0.0pt;mso-wrap-distance-top:0.0pt;mso-wrap-distance-right:0.0pt;mso-wrap-distance-bottom:0.0pt;" stroked="false">
                 <v:path textboxrect="0,0,0,0"/>
                 <v:imagedata r:id="rId11" o:title=""/>
               </v:shape>
@@ -607,7 +815,7 @@
               <wp:inline xmlns:wp="http://schemas.openxmlformats.org/drawingml/2006/wordprocessingDrawing" distT="0" distB="0" distL="0" distR="0">
                 <wp:extent cx="5231040" cy="3867682"/>
                 <wp:effectExtent l="0" t="0" r="0" b="0"/>
-                <wp:docPr id="5" name=""/>
+                <wp:docPr id="6" name=""/>
                 <wp:cNvGraphicFramePr>
                   <a:graphicFrameLocks xmlns:a="http://schemas.openxmlformats.org/drawingml/2006/main" noChangeAspect="1"/>
                 </wp:cNvGraphicFramePr>
@@ -659,7 +867,7 @@
                   <v:f eqn="sum @10 21600 0"/>
                 </v:formulas>
               </v:shapetype>
-              <v:shape id="_x0000_i4" o:spid="_x0000_s4" type="#_x0000_t75" style="width:411.9pt;height:304.5pt;mso-wrap-distance-left:0.0pt;mso-wrap-distance-top:0.0pt;mso-wrap-distance-right:0.0pt;mso-wrap-distance-bottom:0.0pt;" stroked="false">
+              <v:shape id="_x0000_i5" o:spid="_x0000_s5" type="#_x0000_t75" style="width:411.9pt;height:304.5pt;mso-wrap-distance-left:0.0pt;mso-wrap-distance-top:0.0pt;mso-wrap-distance-right:0.0pt;mso-wrap-distance-bottom:0.0pt;" stroked="false">
                 <v:path textboxrect="0,0,0,0"/>
                 <v:imagedata r:id="rId12" o:title=""/>
               </v:shape>
@@ -748,7 +956,7 @@
               <wp:inline xmlns:wp="http://schemas.openxmlformats.org/drawingml/2006/wordprocessingDrawing" distT="0" distB="0" distL="0" distR="0">
                 <wp:extent cx="6002565" cy="2385492"/>
                 <wp:effectExtent l="0" t="0" r="0" b="0"/>
-                <wp:docPr id="6" name=""/>
+                <wp:docPr id="7" name=""/>
                 <wp:cNvGraphicFramePr>
                   <a:graphicFrameLocks xmlns:a="http://schemas.openxmlformats.org/drawingml/2006/main" noChangeAspect="1"/>
                 </wp:cNvGraphicFramePr>
@@ -799,7 +1007,7 @@
                   <v:f eqn="sum @10 21600 0"/>
                 </v:formulas>
               </v:shapetype>
-              <v:shape id="_x0000_i5" o:spid="_x0000_s5" type="#_x0000_t75" style="width:472.6pt;height:187.8pt;mso-wrap-distance-left:0.0pt;mso-wrap-distance-top:0.0pt;mso-wrap-distance-right:0.0pt;mso-wrap-distance-bottom:0.0pt;" stroked="false">
+              <v:shape id="_x0000_i6" o:spid="_x0000_s6" type="#_x0000_t75" style="width:472.6pt;height:187.8pt;mso-wrap-distance-left:0.0pt;mso-wrap-distance-top:0.0pt;mso-wrap-distance-right:0.0pt;mso-wrap-distance-bottom:0.0pt;" stroked="false">
                 <v:path textboxrect="0,0,0,0"/>
                 <v:imagedata r:id="rId13" o:title=""/>
               </v:shape>
@@ -919,7 +1127,7 @@
               <wp:inline xmlns:wp="http://schemas.openxmlformats.org/drawingml/2006/wordprocessingDrawing" distT="0" distB="0" distL="0" distR="0">
                 <wp:extent cx="5055346" cy="4391025"/>
                 <wp:effectExtent l="0" t="0" r="0" b="0"/>
-                <wp:docPr id="7" name=""/>
+                <wp:docPr id="8" name=""/>
                 <wp:cNvGraphicFramePr>
                   <a:graphicFrameLocks xmlns:a="http://schemas.openxmlformats.org/drawingml/2006/main" noChangeAspect="1"/>
                 </wp:cNvGraphicFramePr>
@@ -971,7 +1179,7 @@
                   <v:f eqn="sum @10 21600 0"/>
                 </v:formulas>
               </v:shapetype>
-              <v:shape id="_x0000_i6" o:spid="_x0000_s6" type="#_x0000_t75" style="width:398.1pt;height:345.8pt;mso-wrap-distance-left:0.0pt;mso-wrap-distance-top:0.0pt;mso-wrap-distance-right:0.0pt;mso-wrap-distance-bottom:0.0pt;" stroked="false">
+              <v:shape id="_x0000_i7" o:spid="_x0000_s7" type="#_x0000_t75" style="width:398.1pt;height:345.8pt;mso-wrap-distance-left:0.0pt;mso-wrap-distance-top:0.0pt;mso-wrap-distance-right:0.0pt;mso-wrap-distance-bottom:0.0pt;" stroked="false">
                 <v:path textboxrect="0,0,0,0"/>
                 <v:imagedata r:id="rId14" o:title=""/>
               </v:shape>
@@ -1068,7 +1276,7 @@
               <wp:inline xmlns:wp="http://schemas.openxmlformats.org/drawingml/2006/wordprocessingDrawing" distT="0" distB="0" distL="0" distR="0">
                 <wp:extent cx="3364140" cy="828096"/>
                 <wp:effectExtent l="0" t="0" r="0" b="0"/>
-                <wp:docPr id="8" name=""/>
+                <wp:docPr id="9" name=""/>
                 <wp:cNvGraphicFramePr>
                   <a:graphicFrameLocks xmlns:a="http://schemas.openxmlformats.org/drawingml/2006/main" noChangeAspect="1"/>
                 </wp:cNvGraphicFramePr>
@@ -1119,7 +1327,7 @@
                   <v:f eqn="sum @10 21600 0"/>
                 </v:formulas>
               </v:shapetype>
-              <v:shape id="_x0000_i7" o:spid="_x0000_s7" type="#_x0000_t75" style="width:264.9pt;height:65.2pt;mso-wrap-distance-left:0.0pt;mso-wrap-distance-top:0.0pt;mso-wrap-distance-right:0.0pt;mso-wrap-distance-bottom:0.0pt;" stroked="false">
+              <v:shape id="_x0000_i8" o:spid="_x0000_s8" type="#_x0000_t75" style="width:264.9pt;height:65.2pt;mso-wrap-distance-left:0.0pt;mso-wrap-distance-top:0.0pt;mso-wrap-distance-right:0.0pt;mso-wrap-distance-bottom:0.0pt;" stroked="false">
                 <v:path textboxrect="0,0,0,0"/>
                 <v:imagedata r:id="rId15" o:title=""/>
               </v:shape>
@@ -1255,7 +1463,7 @@
               <wp:inline xmlns:wp="http://schemas.openxmlformats.org/drawingml/2006/wordprocessingDrawing" distT="0" distB="0" distL="0" distR="0">
                 <wp:extent cx="7200000" cy="4838338"/>
                 <wp:effectExtent l="0" t="0" r="0" b="0"/>
-                <wp:docPr id="9" name=""/>
+                <wp:docPr id="10" name=""/>
                 <wp:cNvGraphicFramePr>
                   <a:graphicFrameLocks xmlns:a="http://schemas.openxmlformats.org/drawingml/2006/main" noChangeAspect="1"/>
                 </wp:cNvGraphicFramePr>
@@ -1306,7 +1514,7 @@
                   <v:f eqn="sum @10 21600 0"/>
                 </v:formulas>
               </v:shapetype>
-              <v:shape id="_x0000_i8" o:spid="_x0000_s8" type="#_x0000_t75" style="width:566.9pt;height:381.0pt;mso-wrap-distance-left:0.0pt;mso-wrap-distance-top:0.0pt;mso-wrap-distance-right:0.0pt;mso-wrap-distance-bottom:0.0pt;" stroked="false">
+              <v:shape id="_x0000_i9" o:spid="_x0000_s9" type="#_x0000_t75" style="width:566.9pt;height:381.0pt;mso-wrap-distance-left:0.0pt;mso-wrap-distance-top:0.0pt;mso-wrap-distance-right:0.0pt;mso-wrap-distance-bottom:0.0pt;" stroked="false">
                 <v:path textboxrect="0,0,0,0"/>
                 <v:imagedata r:id="rId16" o:title=""/>
               </v:shape>
@@ -1406,9 +1614,9 @@
           <mc:Choice Requires="wpg">
             <w:drawing>
               <wp:inline xmlns:wp="http://schemas.openxmlformats.org/drawingml/2006/wordprocessingDrawing" distT="0" distB="0" distL="0" distR="0">
-                <wp:extent cx="5269140" cy="5139037"/>
+                <wp:extent cx="5269140" cy="4616787"/>
                 <wp:effectExtent l="0" t="0" r="0" b="0"/>
-                <wp:docPr id="10" name=""/>
+                <wp:docPr id="11" name=""/>
                 <wp:cNvGraphicFramePr>
                   <a:graphicFrameLocks xmlns:a="http://schemas.openxmlformats.org/drawingml/2006/main" noChangeAspect="1"/>
                 </wp:cNvGraphicFramePr>
@@ -1424,12 +1632,13 @@
                       </pic:nvPicPr>
                       <pic:blipFill>
                         <a:blip r:embed="rId17"/>
+                        <a:srcRect l="0" t="10162" r="0" b="0"/>
                         <a:stretch/>
                       </pic:blipFill>
                       <pic:spPr bwMode="auto">
                         <a:xfrm flipH="0" flipV="0">
                           <a:off x="0" y="0"/>
-                          <a:ext cx="5269140" cy="5139037"/>
+                          <a:ext cx="5269140" cy="4616787"/>
                         </a:xfrm>
                         <a:prstGeom prst="rect">
                           <a:avLst/>
@@ -1459,7 +1668,7 @@
                   <v:f eqn="sum @10 21600 0"/>
                 </v:formulas>
               </v:shapetype>
-              <v:shape id="_x0000_i9" o:spid="_x0000_s9" type="#_x0000_t75" style="width:414.9pt;height:404.6pt;mso-wrap-distance-left:0.0pt;mso-wrap-distance-top:0.0pt;mso-wrap-distance-right:0.0pt;mso-wrap-distance-bottom:0.0pt;" stroked="false">
+              <v:shape id="_x0000_i10" o:spid="_x0000_s10" type="#_x0000_t75" style="width:414.9pt;height:363.5pt;mso-wrap-distance-left:0.0pt;mso-wrap-distance-top:0.0pt;mso-wrap-distance-right:0.0pt;mso-wrap-distance-bottom:0.0pt;" stroked="false">
                 <v:path textboxrect="0,0,0,0"/>
                 <v:imagedata r:id="rId17" o:title=""/>
               </v:shape>

</xml_diff>